<commit_message>
add architecture documentation #9
</commit_message>
<xml_diff>
--- a/Architecture document.docx
+++ b/Architecture document.docx
@@ -1822,26 +1822,636 @@
     </w:p>
     <w:p>
       <w:pPr>
-        <w:pStyle w:val="Heading1"/>
-        <w:rPr>
-          <w:lang w:val="en-US"/>
-        </w:rPr>
-      </w:pPr>
-      <w:bookmarkStart w:id="8" w:name="_Toc146880260"/>
-      <w:r>
-        <w:rPr>
-          <w:lang w:val="en-US"/>
-        </w:rPr>
-        <w:t>Project Architecture</w:t>
-      </w:r>
-      <w:bookmarkEnd w:id="8"/>
+        <w:rPr>
+          <w:lang w:val="en-US"/>
+        </w:rPr>
+      </w:pPr>
+      <w:r>
+        <w:rPr>
+          <w:lang w:val="en-US"/>
+        </w:rPr>
+        <w:br w:type="page"/>
+      </w:r>
     </w:p>
     <w:p>
       <w:pPr>
-        <w:rPr>
-          <w:lang w:val="en-US"/>
-        </w:rPr>
-      </w:pPr>
+        <w:pStyle w:val="Heading1"/>
+        <w:rPr>
+          <w:lang w:val="en-US"/>
+        </w:rPr>
+      </w:pPr>
+      <w:r>
+        <w:rPr>
+          <w:lang w:val="en-US"/>
+        </w:rPr>
+        <w:lastRenderedPageBreak/>
+        <w:t>Architecture</w:t>
+      </w:r>
+    </w:p>
+    <w:p>
+      <w:pPr>
+        <w:pStyle w:val="Heading2"/>
+        <w:rPr>
+          <w:lang w:val="en-US"/>
+        </w:rPr>
+      </w:pPr>
+      <w:r>
+        <w:rPr>
+          <w:lang w:val="en-US"/>
+        </w:rPr>
+        <w:t>Server project</w:t>
+      </w:r>
+      <w:r>
+        <w:rPr>
+          <w:lang w:val="en-US"/>
+        </w:rPr>
+        <w:drawing>
+          <wp:anchor distT="0" distB="0" distL="114300" distR="114300" simplePos="0" relativeHeight="251660288" behindDoc="0" locked="0" layoutInCell="1" allowOverlap="1" wp14:anchorId="6F49C457" wp14:editId="63471410">
+            <wp:simplePos x="0" y="0"/>
+            <wp:positionH relativeFrom="margin">
+              <wp:align>left</wp:align>
+            </wp:positionH>
+            <wp:positionV relativeFrom="paragraph">
+              <wp:posOffset>8027</wp:posOffset>
+            </wp:positionV>
+            <wp:extent cx="1305560" cy="3862070"/>
+            <wp:effectExtent l="0" t="0" r="8890" b="5080"/>
+            <wp:wrapSquare wrapText="bothSides"/>
+            <wp:docPr id="1207122297" name="Picture 1" descr="A screenshot of a computer&#10;&#10;Description automatically generated"/>
+            <wp:cNvGraphicFramePr>
+              <a:graphicFrameLocks xmlns:a="http://schemas.openxmlformats.org/drawingml/2006/main" noChangeAspect="1"/>
+            </wp:cNvGraphicFramePr>
+            <a:graphic xmlns:a="http://schemas.openxmlformats.org/drawingml/2006/main">
+              <a:graphicData uri="http://schemas.openxmlformats.org/drawingml/2006/picture">
+                <pic:pic xmlns:pic="http://schemas.openxmlformats.org/drawingml/2006/picture">
+                  <pic:nvPicPr>
+                    <pic:cNvPr id="1207122297" name="Picture 1" descr="A screenshot of a computer&#10;&#10;Description automatically generated"/>
+                    <pic:cNvPicPr/>
+                  </pic:nvPicPr>
+                  <pic:blipFill rotWithShape="1">
+                    <a:blip r:embed="rId8">
+                      <a:extLst>
+                        <a:ext uri="{28A0092B-C50C-407E-A947-70E740481C1C}">
+                          <a14:useLocalDpi xmlns:a14="http://schemas.microsoft.com/office/drawing/2010/main" val="0"/>
+                        </a:ext>
+                      </a:extLst>
+                    </a:blip>
+                    <a:srcRect r="32688"/>
+                    <a:stretch/>
+                  </pic:blipFill>
+                  <pic:spPr bwMode="auto">
+                    <a:xfrm>
+                      <a:off x="0" y="0"/>
+                      <a:ext cx="1305560" cy="3862070"/>
+                    </a:xfrm>
+                    <a:prstGeom prst="rect">
+                      <a:avLst/>
+                    </a:prstGeom>
+                    <a:ln>
+                      <a:noFill/>
+                    </a:ln>
+                    <a:extLst>
+                      <a:ext uri="{53640926-AAD7-44D8-BBD7-CCE9431645EC}">
+                        <a14:shadowObscured xmlns:a14="http://schemas.microsoft.com/office/drawing/2010/main"/>
+                      </a:ext>
+                    </a:extLst>
+                  </pic:spPr>
+                </pic:pic>
+              </a:graphicData>
+            </a:graphic>
+            <wp14:sizeRelH relativeFrom="page">
+              <wp14:pctWidth>0</wp14:pctWidth>
+            </wp14:sizeRelH>
+            <wp14:sizeRelV relativeFrom="page">
+              <wp14:pctHeight>0</wp14:pctHeight>
+            </wp14:sizeRelV>
+          </wp:anchor>
+        </w:drawing>
+      </w:r>
+    </w:p>
+    <w:p>
+      <w:pPr>
+        <w:rPr>
+          <w:lang w:val="en-US"/>
+        </w:rPr>
+      </w:pPr>
+      <w:r>
+        <w:rPr>
+          <w:lang w:val="en-US"/>
+        </w:rPr>
+        <w:t>For my file structure I am using Express common practices as you can see below:</w:t>
+      </w:r>
+    </w:p>
+    <w:p>
+      <w:pPr>
+        <w:rPr>
+          <w:lang w:val="en-US"/>
+        </w:rPr>
+      </w:pPr>
+      <w:r>
+        <w:rPr>
+          <w:lang w:val="en-US"/>
+        </w:rPr>
+        <w:t xml:space="preserve">Models: These models represent the structure of </w:t>
+      </w:r>
+      <w:r>
+        <w:rPr>
+          <w:lang w:val="en-US"/>
+        </w:rPr>
+        <w:t>the</w:t>
+      </w:r>
+      <w:r>
+        <w:rPr>
+          <w:lang w:val="en-US"/>
+        </w:rPr>
+        <w:t xml:space="preserve"> bookkeeping data, such as accounts, </w:t>
+      </w:r>
+      <w:r>
+        <w:rPr>
+          <w:lang w:val="en-US"/>
+        </w:rPr>
+        <w:t>invoices</w:t>
+      </w:r>
+      <w:r>
+        <w:rPr>
+          <w:lang w:val="en-US"/>
+        </w:rPr>
+        <w:t xml:space="preserve">, etc. </w:t>
+      </w:r>
+      <w:r>
+        <w:rPr>
+          <w:lang w:val="en-US"/>
+        </w:rPr>
+        <w:t>I am using</w:t>
+      </w:r>
+      <w:r>
+        <w:rPr>
+          <w:lang w:val="en-US"/>
+        </w:rPr>
+        <w:t xml:space="preserve"> an Object-Relational Mapping (ORM) library</w:t>
+      </w:r>
+      <w:r>
+        <w:rPr>
+          <w:lang w:val="en-US"/>
+        </w:rPr>
+        <w:t xml:space="preserve">: </w:t>
+      </w:r>
+      <w:r>
+        <w:rPr>
+          <w:lang w:val="en-US"/>
+        </w:rPr>
+        <w:t>Sequelize</w:t>
+      </w:r>
+      <w:r>
+        <w:rPr>
+          <w:lang w:val="en-US"/>
+        </w:rPr>
+        <w:t>.</w:t>
+      </w:r>
+    </w:p>
+    <w:p>
+      <w:pPr>
+        <w:rPr>
+          <w:lang w:val="en-US"/>
+        </w:rPr>
+      </w:pPr>
+      <w:r>
+        <w:rPr>
+          <w:lang w:val="en-US"/>
+        </w:rPr>
+        <w:t>Controllers: Controllers handle the logic for API routes. Each controller should correspond to a specific resource or functionality, like creating a transaction, fetching account balances, or generating reports.</w:t>
+      </w:r>
+    </w:p>
+    <w:p>
+      <w:pPr>
+        <w:rPr>
+          <w:lang w:val="en-US"/>
+        </w:rPr>
+      </w:pPr>
+      <w:r>
+        <w:rPr>
+          <w:lang w:val="en-US"/>
+        </w:rPr>
+        <w:t xml:space="preserve">Routes: Routes should map to controller methods and follow RESTful principles. For </w:t>
+      </w:r>
+      <w:r>
+        <w:rPr>
+          <w:lang w:val="en-US"/>
+        </w:rPr>
+        <w:t>example,</w:t>
+      </w:r>
+      <w:r>
+        <w:rPr>
+          <w:lang w:val="en-US"/>
+        </w:rPr>
+        <w:t xml:space="preserve"> routes like /api/</w:t>
+      </w:r>
+      <w:r>
+        <w:rPr>
+          <w:lang w:val="en-US"/>
+        </w:rPr>
+        <w:t>invoices</w:t>
+      </w:r>
+      <w:r>
+        <w:rPr>
+          <w:lang w:val="en-US"/>
+        </w:rPr>
+        <w:t>, /api/</w:t>
+      </w:r>
+      <w:r>
+        <w:rPr>
+          <w:lang w:val="en-US"/>
+        </w:rPr>
+        <w:t>relations</w:t>
+      </w:r>
+      <w:r>
+        <w:rPr>
+          <w:lang w:val="en-US"/>
+        </w:rPr>
+        <w:t>, etc.</w:t>
+      </w:r>
+    </w:p>
+    <w:p>
+      <w:pPr>
+        <w:rPr>
+          <w:lang w:val="en-US"/>
+        </w:rPr>
+      </w:pPr>
+      <w:r>
+        <w:rPr>
+          <w:lang w:val="en-US"/>
+        </w:rPr>
+        <w:t xml:space="preserve">Middleware: </w:t>
+      </w:r>
+      <w:r>
+        <w:rPr>
+          <w:lang w:val="en-US"/>
+        </w:rPr>
+        <w:t>I</w:t>
+      </w:r>
+      <w:r>
+        <w:rPr>
+          <w:lang w:val="en-US"/>
+        </w:rPr>
+        <w:t xml:space="preserve"> use middleware functions for tasks like authentication, logging, error handling, and request validation.</w:t>
+      </w:r>
+    </w:p>
+    <w:p>
+      <w:pPr>
+        <w:rPr>
+          <w:lang w:val="en-US"/>
+        </w:rPr>
+      </w:pPr>
+      <w:r>
+        <w:rPr>
+          <w:lang w:val="en-US"/>
+        </w:rPr>
+        <w:t xml:space="preserve">Authentication: </w:t>
+      </w:r>
+      <w:r>
+        <w:rPr>
+          <w:lang w:val="en-US"/>
+        </w:rPr>
+        <w:t>Passport.js and Bcrypt, for password hashing and JWT tokens.</w:t>
+      </w:r>
+    </w:p>
+    <w:p>
+      <w:pPr>
+        <w:rPr>
+          <w:lang w:val="en-US"/>
+        </w:rPr>
+      </w:pPr>
+    </w:p>
+    <w:p>
+      <w:pPr>
+        <w:rPr>
+          <w:lang w:val="en-US"/>
+        </w:rPr>
+      </w:pPr>
+    </w:p>
+    <w:p>
+      <w:pPr>
+        <w:pStyle w:val="Heading2"/>
+        <w:rPr>
+          <w:lang w:val="en-US"/>
+        </w:rPr>
+      </w:pPr>
+      <w:r>
+        <w:rPr>
+          <w:lang w:val="en-US"/>
+        </w:rPr>
+        <w:t>Communication</w:t>
+      </w:r>
+    </w:p>
+    <w:p>
+      <w:pPr>
+        <w:rPr>
+          <w:lang w:val="en-US"/>
+        </w:rPr>
+      </w:pPr>
+      <w:r>
+        <w:rPr>
+          <w:lang w:val="en-US"/>
+        </w:rPr>
+        <w:t>My</w:t>
+      </w:r>
+      <w:r>
+        <w:rPr>
+          <w:lang w:val="en-US"/>
+        </w:rPr>
+        <w:t xml:space="preserve"> React components will make HTTP requests to </w:t>
+      </w:r>
+      <w:r>
+        <w:rPr>
+          <w:lang w:val="en-US"/>
+        </w:rPr>
+        <w:t>my</w:t>
+      </w:r>
+      <w:r>
+        <w:rPr>
+          <w:lang w:val="en-US"/>
+        </w:rPr>
+        <w:t xml:space="preserve"> Express API endpoints to perform CRUD (Create, Read, Update, Delete) operations on bookkeeping data.</w:t>
+      </w:r>
+      <w:r>
+        <w:rPr>
+          <w:lang w:val="en-US"/>
+        </w:rPr>
+        <w:t xml:space="preserve"> The API will be MVC and RESTful which will make communication between front and backend easy.</w:t>
+      </w:r>
+    </w:p>
+    <w:p>
+      <w:pPr>
+        <w:pStyle w:val="Heading2"/>
+        <w:rPr>
+          <w:lang w:val="en-US"/>
+        </w:rPr>
+      </w:pPr>
+      <w:r>
+        <w:rPr>
+          <w:lang w:val="en-US"/>
+        </w:rPr>
+        <w:t xml:space="preserve">Version control </w:t>
+      </w:r>
+    </w:p>
+    <w:p>
+      <w:pPr>
+        <w:rPr>
+          <w:lang w:val="en-US"/>
+        </w:rPr>
+      </w:pPr>
+      <w:r>
+        <w:rPr>
+          <w:lang w:val="en-US"/>
+        </w:rPr>
+        <w:t>For my version control I will use GitHub which will also initiate automated unit tests. I will do feature-based branching when the project it initialized, to make sure everything is ordered and will not be a big mess.</w:t>
+      </w:r>
+    </w:p>
+    <w:p>
+      <w:pPr>
+        <w:pStyle w:val="Heading2"/>
+        <w:rPr>
+          <w:lang w:val="en-US"/>
+        </w:rPr>
+      </w:pPr>
+      <w:r>
+        <w:rPr>
+          <w:lang w:val="en-US"/>
+        </w:rPr>
+        <w:t>Automated deployment and testing</w:t>
+      </w:r>
+    </w:p>
+    <w:p>
+      <w:pPr>
+        <w:rPr>
+          <w:lang w:val="en-US"/>
+        </w:rPr>
+      </w:pPr>
+      <w:r>
+        <w:rPr>
+          <w:lang w:val="en-US"/>
+        </w:rPr>
+        <w:t>I will automate deployment and testing via GitHub actions, When I push to main or merge: GitHub will first run my unit tests, if they are all valid it will continue to create 2 docker images, one for the frontend, one for the backend. The docker images will be pushed to my docker account which will be linked to azure to automatically deploy the real application.</w:t>
+      </w:r>
+    </w:p>
+    <w:p>
+      <w:pPr>
+        <w:rPr>
+          <w:lang w:val="en-US"/>
+        </w:rPr>
+      </w:pPr>
+    </w:p>
+    <w:p>
+      <w:pPr>
+        <w:rPr>
+          <w:lang w:val="en-US"/>
+        </w:rPr>
+      </w:pPr>
+    </w:p>
+    <w:p>
+      <w:pPr>
+        <w:pStyle w:val="Heading1"/>
+        <w:rPr>
+          <w:lang w:val="en-US"/>
+        </w:rPr>
+      </w:pPr>
+      <w:r>
+        <w:rPr>
+          <w:lang w:val="en-US"/>
+        </w:rPr>
+        <w:lastRenderedPageBreak/>
+        <w:t xml:space="preserve">C4 </w:t>
+      </w:r>
+      <w:r>
+        <w:rPr>
+          <w:lang w:val="en-US"/>
+        </w:rPr>
+        <w:t>Diagrams</w:t>
+      </w:r>
+    </w:p>
+    <w:p>
+      <w:pPr>
+        <w:pStyle w:val="Heading2"/>
+        <w:rPr>
+          <w:lang w:val="en-US"/>
+        </w:rPr>
+      </w:pPr>
+      <w:r>
+        <w:rPr>
+          <w:lang w:val="en-US"/>
+        </w:rPr>
+        <w:t>C1</w:t>
+      </w:r>
+    </w:p>
+    <w:p>
+      <w:pPr>
+        <w:rPr>
+          <w:lang w:val="en-US"/>
+        </w:rPr>
+      </w:pPr>
+      <w:r>
+        <w:rPr>
+          <w:lang w:val="en-US"/>
+        </w:rPr>
+        <w:drawing>
+          <wp:inline distT="0" distB="0" distL="0" distR="0" wp14:anchorId="0064F6F9" wp14:editId="3E5986DF">
+            <wp:extent cx="5731510" cy="3628390"/>
+            <wp:effectExtent l="0" t="0" r="2540" b="0"/>
+            <wp:docPr id="905049987" name="Picture 1" descr="A diagram of a customer service&#10;&#10;Description automatically generated"/>
+            <wp:cNvGraphicFramePr>
+              <a:graphicFrameLocks xmlns:a="http://schemas.openxmlformats.org/drawingml/2006/main" noChangeAspect="1"/>
+            </wp:cNvGraphicFramePr>
+            <a:graphic xmlns:a="http://schemas.openxmlformats.org/drawingml/2006/main">
+              <a:graphicData uri="http://schemas.openxmlformats.org/drawingml/2006/picture">
+                <pic:pic xmlns:pic="http://schemas.openxmlformats.org/drawingml/2006/picture">
+                  <pic:nvPicPr>
+                    <pic:cNvPr id="905049987" name="Picture 1" descr="A diagram of a customer service&#10;&#10;Description automatically generated"/>
+                    <pic:cNvPicPr/>
+                  </pic:nvPicPr>
+                  <pic:blipFill>
+                    <a:blip r:embed="rId9"/>
+                    <a:stretch>
+                      <a:fillRect/>
+                    </a:stretch>
+                  </pic:blipFill>
+                  <pic:spPr>
+                    <a:xfrm>
+                      <a:off x="0" y="0"/>
+                      <a:ext cx="5731510" cy="3628390"/>
+                    </a:xfrm>
+                    <a:prstGeom prst="rect">
+                      <a:avLst/>
+                    </a:prstGeom>
+                  </pic:spPr>
+                </pic:pic>
+              </a:graphicData>
+            </a:graphic>
+          </wp:inline>
+        </w:drawing>
+      </w:r>
+    </w:p>
+    <w:p>
+      <w:pPr>
+        <w:pStyle w:val="Heading2"/>
+        <w:rPr>
+          <w:lang w:val="en-US"/>
+        </w:rPr>
+      </w:pPr>
+      <w:r>
+        <w:rPr>
+          <w:lang w:val="en-US"/>
+        </w:rPr>
+        <w:t>C2</w:t>
+      </w:r>
+    </w:p>
+    <w:p>
+      <w:pPr>
+        <w:rPr>
+          <w:lang w:val="en-US"/>
+        </w:rPr>
+      </w:pPr>
+      <w:r>
+        <w:rPr>
+          <w:lang w:val="en-US"/>
+        </w:rPr>
+        <w:drawing>
+          <wp:inline distT="0" distB="0" distL="0" distR="0" wp14:anchorId="6690A70E" wp14:editId="48D8525F">
+            <wp:extent cx="5731510" cy="3790950"/>
+            <wp:effectExtent l="0" t="0" r="2540" b="0"/>
+            <wp:docPr id="915879653" name="Picture 1" descr="A diagram of a software application&#10;&#10;Description automatically generated"/>
+            <wp:cNvGraphicFramePr>
+              <a:graphicFrameLocks xmlns:a="http://schemas.openxmlformats.org/drawingml/2006/main" noChangeAspect="1"/>
+            </wp:cNvGraphicFramePr>
+            <a:graphic xmlns:a="http://schemas.openxmlformats.org/drawingml/2006/main">
+              <a:graphicData uri="http://schemas.openxmlformats.org/drawingml/2006/picture">
+                <pic:pic xmlns:pic="http://schemas.openxmlformats.org/drawingml/2006/picture">
+                  <pic:nvPicPr>
+                    <pic:cNvPr id="915879653" name="Picture 1" descr="A diagram of a software application&#10;&#10;Description automatically generated"/>
+                    <pic:cNvPicPr/>
+                  </pic:nvPicPr>
+                  <pic:blipFill>
+                    <a:blip r:embed="rId10"/>
+                    <a:stretch>
+                      <a:fillRect/>
+                    </a:stretch>
+                  </pic:blipFill>
+                  <pic:spPr>
+                    <a:xfrm>
+                      <a:off x="0" y="0"/>
+                      <a:ext cx="5731510" cy="3790950"/>
+                    </a:xfrm>
+                    <a:prstGeom prst="rect">
+                      <a:avLst/>
+                    </a:prstGeom>
+                  </pic:spPr>
+                </pic:pic>
+              </a:graphicData>
+            </a:graphic>
+          </wp:inline>
+        </w:drawing>
+      </w:r>
+    </w:p>
+    <w:p>
+      <w:pPr>
+        <w:pStyle w:val="Heading2"/>
+        <w:rPr>
+          <w:lang w:val="en-US"/>
+        </w:rPr>
+      </w:pPr>
+      <w:r>
+        <w:rPr>
+          <w:lang w:val="en-US"/>
+        </w:rPr>
+        <w:lastRenderedPageBreak/>
+        <w:t>C3</w:t>
+      </w:r>
+    </w:p>
+    <w:p>
+      <w:pPr>
+        <w:rPr>
+          <w:lang w:val="en-US"/>
+        </w:rPr>
+      </w:pPr>
+      <w:r>
+        <w:rPr>
+          <w:lang w:val="en-US"/>
+        </w:rPr>
+        <w:drawing>
+          <wp:inline distT="0" distB="0" distL="0" distR="0" wp14:anchorId="668E7DA6" wp14:editId="0F2F205C">
+            <wp:extent cx="5731510" cy="3872230"/>
+            <wp:effectExtent l="0" t="0" r="2540" b="0"/>
+            <wp:docPr id="432150857" name="Picture 1" descr="A diagram of a web application&#10;&#10;Description automatically generated"/>
+            <wp:cNvGraphicFramePr>
+              <a:graphicFrameLocks xmlns:a="http://schemas.openxmlformats.org/drawingml/2006/main" noChangeAspect="1"/>
+            </wp:cNvGraphicFramePr>
+            <a:graphic xmlns:a="http://schemas.openxmlformats.org/drawingml/2006/main">
+              <a:graphicData uri="http://schemas.openxmlformats.org/drawingml/2006/picture">
+                <pic:pic xmlns:pic="http://schemas.openxmlformats.org/drawingml/2006/picture">
+                  <pic:nvPicPr>
+                    <pic:cNvPr id="432150857" name="Picture 1" descr="A diagram of a web application&#10;&#10;Description automatically generated"/>
+                    <pic:cNvPicPr/>
+                  </pic:nvPicPr>
+                  <pic:blipFill>
+                    <a:blip r:embed="rId11"/>
+                    <a:stretch>
+                      <a:fillRect/>
+                    </a:stretch>
+                  </pic:blipFill>
+                  <pic:spPr>
+                    <a:xfrm>
+                      <a:off x="0" y="0"/>
+                      <a:ext cx="5731510" cy="3872230"/>
+                    </a:xfrm>
+                    <a:prstGeom prst="rect">
+                      <a:avLst/>
+                    </a:prstGeom>
+                  </pic:spPr>
+                </pic:pic>
+              </a:graphicData>
+            </a:graphic>
+          </wp:inline>
+        </w:drawing>
+      </w:r>
     </w:p>
     <w:sectPr>
       <w:pgSz w:w="11906" w:h="16838"/>
@@ -3720,6 +4330,28 @@
       <w:szCs w:val="26"/>
     </w:rPr>
   </w:style>
+  <w:style w:type="paragraph" w:styleId="Heading3">
+    <w:name w:val="heading 3"/>
+    <w:basedOn w:val="Normal"/>
+    <w:next w:val="Normal"/>
+    <w:link w:val="Heading3Char"/>
+    <w:uiPriority w:val="9"/>
+    <w:unhideWhenUsed/>
+    <w:qFormat/>
+    <w:rsid w:val="00D306FB"/>
+    <w:pPr>
+      <w:keepNext/>
+      <w:keepLines/>
+      <w:spacing w:before="40" w:after="0"/>
+      <w:outlineLvl w:val="2"/>
+    </w:pPr>
+    <w:rPr>
+      <w:rFonts w:asciiTheme="majorHAnsi" w:eastAsiaTheme="majorEastAsia" w:hAnsiTheme="majorHAnsi" w:cstheme="majorBidi"/>
+      <w:color w:val="1F3763" w:themeColor="accent1" w:themeShade="7F"/>
+      <w:sz w:val="24"/>
+      <w:szCs w:val="24"/>
+    </w:rPr>
+  </w:style>
   <w:style w:type="character" w:default="1" w:styleId="DefaultParagraphFont">
     <w:name w:val="Default Paragraph Font"/>
     <w:uiPriority w:val="1"/>
@@ -3890,6 +4522,20 @@
       <w:ind w:left="720"/>
       <w:contextualSpacing/>
     </w:pPr>
+  </w:style>
+  <w:style w:type="character" w:customStyle="1" w:styleId="Heading3Char">
+    <w:name w:val="Heading 3 Char"/>
+    <w:basedOn w:val="DefaultParagraphFont"/>
+    <w:link w:val="Heading3"/>
+    <w:uiPriority w:val="9"/>
+    <w:rsid w:val="00D306FB"/>
+    <w:rPr>
+      <w:rFonts w:asciiTheme="majorHAnsi" w:eastAsiaTheme="majorEastAsia" w:hAnsiTheme="majorHAnsi" w:cstheme="majorBidi"/>
+      <w:color w:val="1F3763" w:themeColor="accent1" w:themeShade="7F"/>
+      <w:sz w:val="24"/>
+      <w:szCs w:val="24"/>
+      <w:lang w:val="nl-NL"/>
+    </w:rPr>
   </w:style>
 </w:styles>
 </file>
@@ -4122,6 +4768,7 @@
     <w:rsid w:val="006479BA"/>
     <w:rsid w:val="00B87300"/>
     <w:rsid w:val="00C93965"/>
+    <w:rsid w:val="00DA166F"/>
   </w:rsids>
   <m:mathPr>
     <m:mathFont m:val="Cambria Math"/>

</xml_diff>